<commit_message>
Added solution for assignment 8
</commit_message>
<xml_diff>
--- a/Assignment-8 Simple Linear Regression/Simple Linear Regression_Problem Statement.docx
+++ b/Assignment-8 Simple Linear Regression/Simple Linear Regression_Problem Statement.docx
@@ -1,6 +1,6 @@
 
 <file path=word/document.xml><?xml version="1.0" encoding="utf-8"?>
-<w:document xmlns:wpc="http://schemas.microsoft.com/office/word/2010/wordprocessingCanvas" xmlns:cx="http://schemas.microsoft.com/office/drawing/2014/chartex" xmlns:mc="http://schemas.openxmlformats.org/markup-compatibility/2006" xmlns:o="urn:schemas-microsoft-com:office:office" xmlns:r="http://schemas.openxmlformats.org/officeDocument/2006/relationships" xmlns:m="http://schemas.openxmlformats.org/officeDocument/2006/math" xmlns:v="urn:schemas-microsoft-com:vml" xmlns:wp14="http://schemas.microsoft.com/office/word/2010/wordprocessingDrawing" xmlns:wp="http://schemas.openxmlformats.org/drawingml/2006/wordprocessingDrawing" xmlns:w10="urn:schemas-microsoft-com:office:word" xmlns:w="http://schemas.openxmlformats.org/wordprocessingml/2006/main" xmlns:w14="http://schemas.microsoft.com/office/word/2010/wordml" xmlns:w15="http://schemas.microsoft.com/office/word/2012/wordml" xmlns:w16se="http://schemas.microsoft.com/office/word/2015/wordml/symex" xmlns:wpg="http://schemas.microsoft.com/office/word/2010/wordprocessingGroup" xmlns:wpi="http://schemas.microsoft.com/office/word/2010/wordprocessingInk" xmlns:wne="http://schemas.microsoft.com/office/word/2006/wordml" xmlns:wps="http://schemas.microsoft.com/office/word/2010/wordprocessingShape" mc:Ignorable="w14 w15 w16se wp14">
+<w:document xmlns:wpc="http://schemas.microsoft.com/office/word/2010/wordprocessingCanvas" xmlns:cx="http://schemas.microsoft.com/office/drawing/2014/chartex" xmlns:cx1="http://schemas.microsoft.com/office/drawing/2015/9/8/chartex" xmlns:cx2="http://schemas.microsoft.com/office/drawing/2015/10/21/chartex" xmlns:cx3="http://schemas.microsoft.com/office/drawing/2016/5/9/chartex" xmlns:cx4="http://schemas.microsoft.com/office/drawing/2016/5/10/chartex" xmlns:cx5="http://schemas.microsoft.com/office/drawing/2016/5/11/chartex" xmlns:cx6="http://schemas.microsoft.com/office/drawing/2016/5/12/chartex" xmlns:cx7="http://schemas.microsoft.com/office/drawing/2016/5/13/chartex" xmlns:cx8="http://schemas.microsoft.com/office/drawing/2016/5/14/chartex" xmlns:mc="http://schemas.openxmlformats.org/markup-compatibility/2006" xmlns:aink="http://schemas.microsoft.com/office/drawing/2016/ink" xmlns:am3d="http://schemas.microsoft.com/office/drawing/2017/model3d" xmlns:o="urn:schemas-microsoft-com:office:office" xmlns:oel="http://schemas.microsoft.com/office/2019/extlst" xmlns:r="http://schemas.openxmlformats.org/officeDocument/2006/relationships" xmlns:m="http://schemas.openxmlformats.org/officeDocument/2006/math" xmlns:v="urn:schemas-microsoft-com:vml" xmlns:wp14="http://schemas.microsoft.com/office/word/2010/wordprocessingDrawing" xmlns:wp="http://schemas.openxmlformats.org/drawingml/2006/wordprocessingDrawing" xmlns:w10="urn:schemas-microsoft-com:office:word" xmlns:w="http://schemas.openxmlformats.org/wordprocessingml/2006/main" xmlns:w14="http://schemas.microsoft.com/office/word/2010/wordml" xmlns:w15="http://schemas.microsoft.com/office/word/2012/wordml" xmlns:w16cex="http://schemas.microsoft.com/office/word/2018/wordml/cex" xmlns:w16cid="http://schemas.microsoft.com/office/word/2016/wordml/cid" xmlns:w16="http://schemas.microsoft.com/office/word/2018/wordml" xmlns:w16du="http://schemas.microsoft.com/office/word/2023/wordml/word16du" xmlns:w16sdtdh="http://schemas.microsoft.com/office/word/2020/wordml/sdtdatahash" xmlns:w16sdtfl="http://schemas.microsoft.com/office/word/2024/wordml/sdtformatlock" xmlns:w16se="http://schemas.microsoft.com/office/word/2015/wordml/symex" xmlns:wpg="http://schemas.microsoft.com/office/word/2010/wordprocessingGroup" xmlns:wpi="http://schemas.microsoft.com/office/word/2010/wordprocessingInk" xmlns:wne="http://schemas.microsoft.com/office/word/2006/wordml" xmlns:wps="http://schemas.microsoft.com/office/word/2010/wordprocessingShape" mc:Ignorable="w14 w15 w16se w16cid w16 w16cex w16sdtdh w16sdtfl w16du wp14">
   <w:body>
     <w:p>
       <w:pPr>
@@ -1744,8 +1744,6 @@
           </wp:inline>
         </w:drawing>
       </w:r>
-      <w:bookmarkStart w:id="0" w:name="_GoBack"/>
-      <w:bookmarkEnd w:id="0"/>
     </w:p>
     <w:sectPr>
       <w:pgSz w:w="12240" w:h="15840"/>
@@ -1757,7 +1755,7 @@
 </file>
 
 <file path=word/endnotes.xml><?xml version="1.0" encoding="utf-8"?>
-<w:endnotes xmlns:wpc="http://schemas.microsoft.com/office/word/2010/wordprocessingCanvas" xmlns:cx="http://schemas.microsoft.com/office/drawing/2014/chartex" xmlns:mc="http://schemas.openxmlformats.org/markup-compatibility/2006" xmlns:o="urn:schemas-microsoft-com:office:office" xmlns:r="http://schemas.openxmlformats.org/officeDocument/2006/relationships" xmlns:m="http://schemas.openxmlformats.org/officeDocument/2006/math" xmlns:v="urn:schemas-microsoft-com:vml" xmlns:wp14="http://schemas.microsoft.com/office/word/2010/wordprocessingDrawing" xmlns:wp="http://schemas.openxmlformats.org/drawingml/2006/wordprocessingDrawing" xmlns:w10="urn:schemas-microsoft-com:office:word" xmlns:w="http://schemas.openxmlformats.org/wordprocessingml/2006/main" xmlns:w14="http://schemas.microsoft.com/office/word/2010/wordml" xmlns:w15="http://schemas.microsoft.com/office/word/2012/wordml" xmlns:w16se="http://schemas.microsoft.com/office/word/2015/wordml/symex" xmlns:wpg="http://schemas.microsoft.com/office/word/2010/wordprocessingGroup" xmlns:wpi="http://schemas.microsoft.com/office/word/2010/wordprocessingInk" xmlns:wne="http://schemas.microsoft.com/office/word/2006/wordml" xmlns:wps="http://schemas.microsoft.com/office/word/2010/wordprocessingShape" mc:Ignorable="w14 w15 w16se wp14">
+<w:endnotes xmlns:wpc="http://schemas.microsoft.com/office/word/2010/wordprocessingCanvas" xmlns:cx="http://schemas.microsoft.com/office/drawing/2014/chartex" xmlns:cx1="http://schemas.microsoft.com/office/drawing/2015/9/8/chartex" xmlns:cx2="http://schemas.microsoft.com/office/drawing/2015/10/21/chartex" xmlns:cx3="http://schemas.microsoft.com/office/drawing/2016/5/9/chartex" xmlns:cx4="http://schemas.microsoft.com/office/drawing/2016/5/10/chartex" xmlns:cx5="http://schemas.microsoft.com/office/drawing/2016/5/11/chartex" xmlns:cx6="http://schemas.microsoft.com/office/drawing/2016/5/12/chartex" xmlns:cx7="http://schemas.microsoft.com/office/drawing/2016/5/13/chartex" xmlns:cx8="http://schemas.microsoft.com/office/drawing/2016/5/14/chartex" xmlns:mc="http://schemas.openxmlformats.org/markup-compatibility/2006" xmlns:aink="http://schemas.microsoft.com/office/drawing/2016/ink" xmlns:am3d="http://schemas.microsoft.com/office/drawing/2017/model3d" xmlns:o="urn:schemas-microsoft-com:office:office" xmlns:oel="http://schemas.microsoft.com/office/2019/extlst" xmlns:r="http://schemas.openxmlformats.org/officeDocument/2006/relationships" xmlns:m="http://schemas.openxmlformats.org/officeDocument/2006/math" xmlns:v="urn:schemas-microsoft-com:vml" xmlns:wp14="http://schemas.microsoft.com/office/word/2010/wordprocessingDrawing" xmlns:wp="http://schemas.openxmlformats.org/drawingml/2006/wordprocessingDrawing" xmlns:w10="urn:schemas-microsoft-com:office:word" xmlns:w="http://schemas.openxmlformats.org/wordprocessingml/2006/main" xmlns:w14="http://schemas.microsoft.com/office/word/2010/wordml" xmlns:w15="http://schemas.microsoft.com/office/word/2012/wordml" xmlns:w16cex="http://schemas.microsoft.com/office/word/2018/wordml/cex" xmlns:w16cid="http://schemas.microsoft.com/office/word/2016/wordml/cid" xmlns:w16="http://schemas.microsoft.com/office/word/2018/wordml" xmlns:w16du="http://schemas.microsoft.com/office/word/2023/wordml/word16du" xmlns:w16sdtdh="http://schemas.microsoft.com/office/word/2020/wordml/sdtdatahash" xmlns:w16sdtfl="http://schemas.microsoft.com/office/word/2024/wordml/sdtformatlock" xmlns:w16se="http://schemas.microsoft.com/office/word/2015/wordml/symex" xmlns:wpg="http://schemas.microsoft.com/office/word/2010/wordprocessingGroup" xmlns:wpi="http://schemas.microsoft.com/office/word/2010/wordprocessingInk" xmlns:wne="http://schemas.microsoft.com/office/word/2006/wordml" xmlns:wps="http://schemas.microsoft.com/office/word/2010/wordprocessingShape" mc:Ignorable="w14 w15 w16se w16cid w16 w16cex w16sdtdh w16sdtfl w16du wp14">
   <w:endnote w:type="separator" w:id="-1">
     <w:p>
       <w:r>
@@ -1776,7 +1774,7 @@
 </file>
 
 <file path=word/footer1.xml><?xml version="1.0" encoding="utf-8"?>
-<w:ftr xmlns:wpc="http://schemas.microsoft.com/office/word/2010/wordprocessingCanvas" xmlns:cx="http://schemas.microsoft.com/office/drawing/2014/chartex" xmlns:mc="http://schemas.openxmlformats.org/markup-compatibility/2006" xmlns:o="urn:schemas-microsoft-com:office:office" xmlns:r="http://schemas.openxmlformats.org/officeDocument/2006/relationships" xmlns:m="http://schemas.openxmlformats.org/officeDocument/2006/math" xmlns:v="urn:schemas-microsoft-com:vml" xmlns:wp14="http://schemas.microsoft.com/office/word/2010/wordprocessingDrawing" xmlns:wp="http://schemas.openxmlformats.org/drawingml/2006/wordprocessingDrawing" xmlns:w10="urn:schemas-microsoft-com:office:word" xmlns:w="http://schemas.openxmlformats.org/wordprocessingml/2006/main" xmlns:w14="http://schemas.microsoft.com/office/word/2010/wordml" xmlns:w15="http://schemas.microsoft.com/office/word/2012/wordml" xmlns:w16se="http://schemas.microsoft.com/office/word/2015/wordml/symex" xmlns:wpg="http://schemas.microsoft.com/office/word/2010/wordprocessingGroup" xmlns:wpi="http://schemas.microsoft.com/office/word/2010/wordprocessingInk" xmlns:wne="http://schemas.microsoft.com/office/word/2006/wordml" xmlns:wps="http://schemas.microsoft.com/office/word/2010/wordprocessingShape" mc:Ignorable="w14 w15 w16se wp14">
+<w:ftr xmlns:wpc="http://schemas.microsoft.com/office/word/2010/wordprocessingCanvas" xmlns:cx="http://schemas.microsoft.com/office/drawing/2014/chartex" xmlns:cx1="http://schemas.microsoft.com/office/drawing/2015/9/8/chartex" xmlns:cx2="http://schemas.microsoft.com/office/drawing/2015/10/21/chartex" xmlns:cx3="http://schemas.microsoft.com/office/drawing/2016/5/9/chartex" xmlns:cx4="http://schemas.microsoft.com/office/drawing/2016/5/10/chartex" xmlns:cx5="http://schemas.microsoft.com/office/drawing/2016/5/11/chartex" xmlns:cx6="http://schemas.microsoft.com/office/drawing/2016/5/12/chartex" xmlns:cx7="http://schemas.microsoft.com/office/drawing/2016/5/13/chartex" xmlns:cx8="http://schemas.microsoft.com/office/drawing/2016/5/14/chartex" xmlns:mc="http://schemas.openxmlformats.org/markup-compatibility/2006" xmlns:aink="http://schemas.microsoft.com/office/drawing/2016/ink" xmlns:am3d="http://schemas.microsoft.com/office/drawing/2017/model3d" xmlns:o="urn:schemas-microsoft-com:office:office" xmlns:oel="http://schemas.microsoft.com/office/2019/extlst" xmlns:r="http://schemas.openxmlformats.org/officeDocument/2006/relationships" xmlns:m="http://schemas.openxmlformats.org/officeDocument/2006/math" xmlns:v="urn:schemas-microsoft-com:vml" xmlns:wp14="http://schemas.microsoft.com/office/word/2010/wordprocessingDrawing" xmlns:wp="http://schemas.openxmlformats.org/drawingml/2006/wordprocessingDrawing" xmlns:w10="urn:schemas-microsoft-com:office:word" xmlns:w="http://schemas.openxmlformats.org/wordprocessingml/2006/main" xmlns:w14="http://schemas.microsoft.com/office/word/2010/wordml" xmlns:w15="http://schemas.microsoft.com/office/word/2012/wordml" xmlns:w16cex="http://schemas.microsoft.com/office/word/2018/wordml/cex" xmlns:w16cid="http://schemas.microsoft.com/office/word/2016/wordml/cid" xmlns:w16="http://schemas.microsoft.com/office/word/2018/wordml" xmlns:w16du="http://schemas.microsoft.com/office/word/2023/wordml/word16du" xmlns:w16sdtdh="http://schemas.microsoft.com/office/word/2020/wordml/sdtdatahash" xmlns:w16sdtfl="http://schemas.microsoft.com/office/word/2024/wordml/sdtformatlock" xmlns:w16se="http://schemas.microsoft.com/office/word/2015/wordml/symex" xmlns:wpg="http://schemas.microsoft.com/office/word/2010/wordprocessingGroup" xmlns:wpi="http://schemas.microsoft.com/office/word/2010/wordprocessingInk" xmlns:wne="http://schemas.microsoft.com/office/word/2006/wordml" xmlns:wps="http://schemas.microsoft.com/office/word/2010/wordprocessingShape" mc:Ignorable="w14 w15 w16se w16cid w16 w16cex w16sdtdh w16sdtfl w16du wp14">
   <w:p>
     <w:pPr>
       <w:pBdr>
@@ -1882,7 +1880,7 @@
         </mc:Choice>
         <mc:Fallback>
           <w:pict>
-            <v:shape w14:anchorId="02CC7C85" id="Freeform: Shape 2" o:spid="_x0000_s1026" style="position:absolute;margin-left:95.3pt;margin-top:-1.2pt;width:286.35pt;height:24.7pt;z-index:251660288;visibility:visible;mso-wrap-style:square;mso-width-percent:0;mso-height-percent:0;mso-wrap-distance-left:9pt;mso-wrap-distance-top:0;mso-wrap-distance-right:9pt;mso-wrap-distance-bottom:0;mso-position-horizontal:absolute;mso-position-horizontal-relative:margin;mso-position-vertical:absolute;mso-position-vertical-relative:bottom-margin-area;mso-width-percent:0;mso-height-percent:0;mso-width-relative:page;mso-height-relative:page;v-text-anchor:middle" coordsize="3627120,304165" o:spt="100" o:gfxdata="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" adj="-11796480,,5400" path="m,l,304165r3627120,l3627120,,,xe" filled="f" stroked="f">
+            <v:shape w14:anchorId="02CC7C85" id="Freeform: Shape 2" o:spid="_x0000_s1026" style="position:absolute;margin-left:95.3pt;margin-top:-1.2pt;width:286.35pt;height:24.7pt;z-index:251660288;visibility:visible;mso-wrap-style:square;mso-width-percent:0;mso-height-percent:0;mso-wrap-distance-left:9pt;mso-wrap-distance-top:0;mso-wrap-distance-right:9pt;mso-wrap-distance-bottom:0;mso-position-horizontal:absolute;mso-position-horizontal-relative:margin;mso-position-vertical:absolute;mso-position-vertical-relative:bottom-margin-area;mso-width-percent:0;mso-height-percent:0;mso-width-relative:page;mso-height-relative:page;v-text-anchor:middle" coordsize="3627120,304165" o:spt="100" o:gfxdata="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" adj="-11796480,,5400" path="m,l,304165r3627120,l3627120,,,xe" filled="f" stroked="f">
               <v:stroke joinstyle="miter"/>
               <v:formulas/>
               <v:path arrowok="t" o:extrusionok="f" o:connecttype="custom" textboxrect="0,0,3627120,304165"/>
@@ -1907,7 +1905,7 @@
 </file>
 
 <file path=word/footnotes.xml><?xml version="1.0" encoding="utf-8"?>
-<w:footnotes xmlns:wpc="http://schemas.microsoft.com/office/word/2010/wordprocessingCanvas" xmlns:cx="http://schemas.microsoft.com/office/drawing/2014/chartex" xmlns:mc="http://schemas.openxmlformats.org/markup-compatibility/2006" xmlns:o="urn:schemas-microsoft-com:office:office" xmlns:r="http://schemas.openxmlformats.org/officeDocument/2006/relationships" xmlns:m="http://schemas.openxmlformats.org/officeDocument/2006/math" xmlns:v="urn:schemas-microsoft-com:vml" xmlns:wp14="http://schemas.microsoft.com/office/word/2010/wordprocessingDrawing" xmlns:wp="http://schemas.openxmlformats.org/drawingml/2006/wordprocessingDrawing" xmlns:w10="urn:schemas-microsoft-com:office:word" xmlns:w="http://schemas.openxmlformats.org/wordprocessingml/2006/main" xmlns:w14="http://schemas.microsoft.com/office/word/2010/wordml" xmlns:w15="http://schemas.microsoft.com/office/word/2012/wordml" xmlns:w16se="http://schemas.microsoft.com/office/word/2015/wordml/symex" xmlns:wpg="http://schemas.microsoft.com/office/word/2010/wordprocessingGroup" xmlns:wpi="http://schemas.microsoft.com/office/word/2010/wordprocessingInk" xmlns:wne="http://schemas.microsoft.com/office/word/2006/wordml" xmlns:wps="http://schemas.microsoft.com/office/word/2010/wordprocessingShape" mc:Ignorable="w14 w15 w16se wp14">
+<w:footnotes xmlns:wpc="http://schemas.microsoft.com/office/word/2010/wordprocessingCanvas" xmlns:cx="http://schemas.microsoft.com/office/drawing/2014/chartex" xmlns:cx1="http://schemas.microsoft.com/office/drawing/2015/9/8/chartex" xmlns:cx2="http://schemas.microsoft.com/office/drawing/2015/10/21/chartex" xmlns:cx3="http://schemas.microsoft.com/office/drawing/2016/5/9/chartex" xmlns:cx4="http://schemas.microsoft.com/office/drawing/2016/5/10/chartex" xmlns:cx5="http://schemas.microsoft.com/office/drawing/2016/5/11/chartex" xmlns:cx6="http://schemas.microsoft.com/office/drawing/2016/5/12/chartex" xmlns:cx7="http://schemas.microsoft.com/office/drawing/2016/5/13/chartex" xmlns:cx8="http://schemas.microsoft.com/office/drawing/2016/5/14/chartex" xmlns:mc="http://schemas.openxmlformats.org/markup-compatibility/2006" xmlns:aink="http://schemas.microsoft.com/office/drawing/2016/ink" xmlns:am3d="http://schemas.microsoft.com/office/drawing/2017/model3d" xmlns:o="urn:schemas-microsoft-com:office:office" xmlns:oel="http://schemas.microsoft.com/office/2019/extlst" xmlns:r="http://schemas.openxmlformats.org/officeDocument/2006/relationships" xmlns:m="http://schemas.openxmlformats.org/officeDocument/2006/math" xmlns:v="urn:schemas-microsoft-com:vml" xmlns:wp14="http://schemas.microsoft.com/office/word/2010/wordprocessingDrawing" xmlns:wp="http://schemas.openxmlformats.org/drawingml/2006/wordprocessingDrawing" xmlns:w10="urn:schemas-microsoft-com:office:word" xmlns:w="http://schemas.openxmlformats.org/wordprocessingml/2006/main" xmlns:w14="http://schemas.microsoft.com/office/word/2010/wordml" xmlns:w15="http://schemas.microsoft.com/office/word/2012/wordml" xmlns:w16cex="http://schemas.microsoft.com/office/word/2018/wordml/cex" xmlns:w16cid="http://schemas.microsoft.com/office/word/2016/wordml/cid" xmlns:w16="http://schemas.microsoft.com/office/word/2018/wordml" xmlns:w16du="http://schemas.microsoft.com/office/word/2023/wordml/word16du" xmlns:w16sdtdh="http://schemas.microsoft.com/office/word/2020/wordml/sdtdatahash" xmlns:w16sdtfl="http://schemas.microsoft.com/office/word/2024/wordml/sdtformatlock" xmlns:w16se="http://schemas.microsoft.com/office/word/2015/wordml/symex" xmlns:wpg="http://schemas.microsoft.com/office/word/2010/wordprocessingGroup" xmlns:wpi="http://schemas.microsoft.com/office/word/2010/wordprocessingInk" xmlns:wne="http://schemas.microsoft.com/office/word/2006/wordml" xmlns:wps="http://schemas.microsoft.com/office/word/2010/wordprocessingShape" mc:Ignorable="w14 w15 w16se w16cid w16 w16cex w16sdtdh w16sdtfl w16du wp14">
   <w:footnote w:type="separator" w:id="-1">
     <w:p>
       <w:r>
@@ -1926,7 +1924,7 @@
 </file>
 
 <file path=word/header1.xml><?xml version="1.0" encoding="utf-8"?>
-<w:hdr xmlns:wpc="http://schemas.microsoft.com/office/word/2010/wordprocessingCanvas" xmlns:cx="http://schemas.microsoft.com/office/drawing/2014/chartex" xmlns:mc="http://schemas.openxmlformats.org/markup-compatibility/2006" xmlns:o="urn:schemas-microsoft-com:office:office" xmlns:r="http://schemas.openxmlformats.org/officeDocument/2006/relationships" xmlns:m="http://schemas.openxmlformats.org/officeDocument/2006/math" xmlns:v="urn:schemas-microsoft-com:vml" xmlns:wp14="http://schemas.microsoft.com/office/word/2010/wordprocessingDrawing" xmlns:wp="http://schemas.openxmlformats.org/drawingml/2006/wordprocessingDrawing" xmlns:w10="urn:schemas-microsoft-com:office:word" xmlns:w="http://schemas.openxmlformats.org/wordprocessingml/2006/main" xmlns:w14="http://schemas.microsoft.com/office/word/2010/wordml" xmlns:w15="http://schemas.microsoft.com/office/word/2012/wordml" xmlns:w16se="http://schemas.microsoft.com/office/word/2015/wordml/symex" xmlns:wpg="http://schemas.microsoft.com/office/word/2010/wordprocessingGroup" xmlns:wpi="http://schemas.microsoft.com/office/word/2010/wordprocessingInk" xmlns:wne="http://schemas.microsoft.com/office/word/2006/wordml" xmlns:wps="http://schemas.microsoft.com/office/word/2010/wordprocessingShape" mc:Ignorable="w14 w15 w16se wp14">
+<w:hdr xmlns:wpc="http://schemas.microsoft.com/office/word/2010/wordprocessingCanvas" xmlns:cx="http://schemas.microsoft.com/office/drawing/2014/chartex" xmlns:cx1="http://schemas.microsoft.com/office/drawing/2015/9/8/chartex" xmlns:cx2="http://schemas.microsoft.com/office/drawing/2015/10/21/chartex" xmlns:cx3="http://schemas.microsoft.com/office/drawing/2016/5/9/chartex" xmlns:cx4="http://schemas.microsoft.com/office/drawing/2016/5/10/chartex" xmlns:cx5="http://schemas.microsoft.com/office/drawing/2016/5/11/chartex" xmlns:cx6="http://schemas.microsoft.com/office/drawing/2016/5/12/chartex" xmlns:cx7="http://schemas.microsoft.com/office/drawing/2016/5/13/chartex" xmlns:cx8="http://schemas.microsoft.com/office/drawing/2016/5/14/chartex" xmlns:mc="http://schemas.openxmlformats.org/markup-compatibility/2006" xmlns:aink="http://schemas.microsoft.com/office/drawing/2016/ink" xmlns:am3d="http://schemas.microsoft.com/office/drawing/2017/model3d" xmlns:o="urn:schemas-microsoft-com:office:office" xmlns:oel="http://schemas.microsoft.com/office/2019/extlst" xmlns:r="http://schemas.openxmlformats.org/officeDocument/2006/relationships" xmlns:m="http://schemas.openxmlformats.org/officeDocument/2006/math" xmlns:v="urn:schemas-microsoft-com:vml" xmlns:wp14="http://schemas.microsoft.com/office/word/2010/wordprocessingDrawing" xmlns:wp="http://schemas.openxmlformats.org/drawingml/2006/wordprocessingDrawing" xmlns:w10="urn:schemas-microsoft-com:office:word" xmlns:w="http://schemas.openxmlformats.org/wordprocessingml/2006/main" xmlns:w14="http://schemas.microsoft.com/office/word/2010/wordml" xmlns:w15="http://schemas.microsoft.com/office/word/2012/wordml" xmlns:w16cex="http://schemas.microsoft.com/office/word/2018/wordml/cex" xmlns:w16cid="http://schemas.microsoft.com/office/word/2016/wordml/cid" xmlns:w16="http://schemas.microsoft.com/office/word/2018/wordml" xmlns:w16du="http://schemas.microsoft.com/office/word/2023/wordml/word16du" xmlns:w16sdtdh="http://schemas.microsoft.com/office/word/2020/wordml/sdtdatahash" xmlns:w16sdtfl="http://schemas.microsoft.com/office/word/2024/wordml/sdtformatlock" xmlns:w16se="http://schemas.microsoft.com/office/word/2015/wordml/symex" xmlns:wpg="http://schemas.microsoft.com/office/word/2010/wordprocessingGroup" xmlns:wpi="http://schemas.microsoft.com/office/word/2010/wordprocessingInk" xmlns:wne="http://schemas.microsoft.com/office/word/2006/wordml" xmlns:wps="http://schemas.microsoft.com/office/word/2010/wordprocessingShape" mc:Ignorable="w14 w15 w16se w16cid w16 w16cex w16sdtdh w16sdtfl w16du wp14">
   <w:p>
     <w:pPr>
       <w:pBdr>
@@ -1948,7 +1946,7 @@
 </file>
 
 <file path=word/numbering.xml><?xml version="1.0" encoding="utf-8"?>
-<w:numbering xmlns:wpc="http://schemas.microsoft.com/office/word/2010/wordprocessingCanvas" xmlns:cx="http://schemas.microsoft.com/office/drawing/2014/chartex" xmlns:mc="http://schemas.openxmlformats.org/markup-compatibility/2006" xmlns:o="urn:schemas-microsoft-com:office:office" xmlns:r="http://schemas.openxmlformats.org/officeDocument/2006/relationships" xmlns:m="http://schemas.openxmlformats.org/officeDocument/2006/math" xmlns:v="urn:schemas-microsoft-com:vml" xmlns:wp14="http://schemas.microsoft.com/office/word/2010/wordprocessingDrawing" xmlns:wp="http://schemas.openxmlformats.org/drawingml/2006/wordprocessingDrawing" xmlns:w10="urn:schemas-microsoft-com:office:word" xmlns:w="http://schemas.openxmlformats.org/wordprocessingml/2006/main" xmlns:w14="http://schemas.microsoft.com/office/word/2010/wordml" xmlns:w15="http://schemas.microsoft.com/office/word/2012/wordml" xmlns:w16se="http://schemas.microsoft.com/office/word/2015/wordml/symex" xmlns:wpg="http://schemas.microsoft.com/office/word/2010/wordprocessingGroup" xmlns:wpi="http://schemas.microsoft.com/office/word/2010/wordprocessingInk" xmlns:wne="http://schemas.microsoft.com/office/word/2006/wordml" xmlns:wps="http://schemas.microsoft.com/office/word/2010/wordprocessingShape" mc:Ignorable="w14 w15 w16se wp14">
+<w:numbering xmlns:wpc="http://schemas.microsoft.com/office/word/2010/wordprocessingCanvas" xmlns:cx="http://schemas.microsoft.com/office/drawing/2014/chartex" xmlns:cx1="http://schemas.microsoft.com/office/drawing/2015/9/8/chartex" xmlns:cx2="http://schemas.microsoft.com/office/drawing/2015/10/21/chartex" xmlns:cx3="http://schemas.microsoft.com/office/drawing/2016/5/9/chartex" xmlns:cx4="http://schemas.microsoft.com/office/drawing/2016/5/10/chartex" xmlns:cx5="http://schemas.microsoft.com/office/drawing/2016/5/11/chartex" xmlns:cx6="http://schemas.microsoft.com/office/drawing/2016/5/12/chartex" xmlns:cx7="http://schemas.microsoft.com/office/drawing/2016/5/13/chartex" xmlns:cx8="http://schemas.microsoft.com/office/drawing/2016/5/14/chartex" xmlns:mc="http://schemas.openxmlformats.org/markup-compatibility/2006" xmlns:aink="http://schemas.microsoft.com/office/drawing/2016/ink" xmlns:am3d="http://schemas.microsoft.com/office/drawing/2017/model3d" xmlns:o="urn:schemas-microsoft-com:office:office" xmlns:oel="http://schemas.microsoft.com/office/2019/extlst" xmlns:r="http://schemas.openxmlformats.org/officeDocument/2006/relationships" xmlns:m="http://schemas.openxmlformats.org/officeDocument/2006/math" xmlns:v="urn:schemas-microsoft-com:vml" xmlns:wp14="http://schemas.microsoft.com/office/word/2010/wordprocessingDrawing" xmlns:wp="http://schemas.openxmlformats.org/drawingml/2006/wordprocessingDrawing" xmlns:w10="urn:schemas-microsoft-com:office:word" xmlns:w="http://schemas.openxmlformats.org/wordprocessingml/2006/main" xmlns:w14="http://schemas.microsoft.com/office/word/2010/wordml" xmlns:w15="http://schemas.microsoft.com/office/word/2012/wordml" xmlns:w16cex="http://schemas.microsoft.com/office/word/2018/wordml/cex" xmlns:w16cid="http://schemas.microsoft.com/office/word/2016/wordml/cid" xmlns:w16="http://schemas.microsoft.com/office/word/2018/wordml" xmlns:w16du="http://schemas.microsoft.com/office/word/2023/wordml/word16du" xmlns:w16sdtdh="http://schemas.microsoft.com/office/word/2020/wordml/sdtdatahash" xmlns:w16sdtfl="http://schemas.microsoft.com/office/word/2024/wordml/sdtformatlock" xmlns:w16se="http://schemas.microsoft.com/office/word/2015/wordml/symex" xmlns:wpg="http://schemas.microsoft.com/office/word/2010/wordprocessingGroup" xmlns:wpi="http://schemas.microsoft.com/office/word/2010/wordprocessingInk" xmlns:wne="http://schemas.microsoft.com/office/word/2006/wordml" xmlns:wps="http://schemas.microsoft.com/office/word/2010/wordprocessingShape" mc:Ignorable="w14 w15 w16se w16cid w16 w16cex w16sdtdh w16sdtfl w16du wp14">
   <w:abstractNum w:abstractNumId="0" w15:restartNumberingAfterBreak="0">
     <w:nsid w:val="3AD5415E"/>
     <w:multiLevelType w:val="multilevel"/>
@@ -2072,7 +2070,7 @@
       <w:lvlText w:val="%1."/>
       <w:lvlJc w:val="left"/>
       <w:pPr>
-        <w:ind w:left="360" w:hanging="240"/>
+        <w:ind w:left="240" w:hanging="240"/>
       </w:pPr>
       <w:rPr>
         <w:rFonts w:ascii="Calibri" w:eastAsia="Calibri" w:hAnsi="Calibri" w:cs="Calibri"/>
@@ -2087,7 +2085,7 @@
       <w:lvlText w:val="%1.%2."/>
       <w:lvlJc w:val="left"/>
       <w:pPr>
-        <w:ind w:left="912" w:hanging="432"/>
+        <w:ind w:left="792" w:hanging="432"/>
       </w:pPr>
       <w:rPr>
         <w:rFonts w:ascii="Calibri" w:eastAsia="Calibri" w:hAnsi="Calibri" w:cs="Calibri"/>
@@ -2102,7 +2100,7 @@
       <w:lvlText w:val="•"/>
       <w:lvlJc w:val="left"/>
       <w:pPr>
-        <w:ind w:left="920" w:hanging="432"/>
+        <w:ind w:left="800" w:hanging="432"/>
       </w:pPr>
     </w:lvl>
     <w:lvl w:ilvl="3">
@@ -2111,7 +2109,7 @@
       <w:lvlText w:val="•"/>
       <w:lvlJc w:val="left"/>
       <w:pPr>
-        <w:ind w:left="2127" w:hanging="432"/>
+        <w:ind w:left="2007" w:hanging="432"/>
       </w:pPr>
     </w:lvl>
     <w:lvl w:ilvl="4">
@@ -2120,7 +2118,7 @@
       <w:lvlText w:val="•"/>
       <w:lvlJc w:val="left"/>
       <w:pPr>
-        <w:ind w:left="3335" w:hanging="432"/>
+        <w:ind w:left="3215" w:hanging="432"/>
       </w:pPr>
     </w:lvl>
     <w:lvl w:ilvl="5">
@@ -2129,7 +2127,7 @@
       <w:lvlText w:val="•"/>
       <w:lvlJc w:val="left"/>
       <w:pPr>
-        <w:ind w:left="4542" w:hanging="432"/>
+        <w:ind w:left="4422" w:hanging="432"/>
       </w:pPr>
     </w:lvl>
     <w:lvl w:ilvl="6">
@@ -2138,7 +2136,7 @@
       <w:lvlText w:val="•"/>
       <w:lvlJc w:val="left"/>
       <w:pPr>
-        <w:ind w:left="5750" w:hanging="432"/>
+        <w:ind w:left="5630" w:hanging="432"/>
       </w:pPr>
     </w:lvl>
     <w:lvl w:ilvl="7">
@@ -2147,7 +2145,7 @@
       <w:lvlText w:val="•"/>
       <w:lvlJc w:val="left"/>
       <w:pPr>
-        <w:ind w:left="6957" w:hanging="432"/>
+        <w:ind w:left="6837" w:hanging="432"/>
       </w:pPr>
     </w:lvl>
     <w:lvl w:ilvl="8">
@@ -2156,7 +2154,7 @@
       <w:lvlText w:val="•"/>
       <w:lvlJc w:val="left"/>
       <w:pPr>
-        <w:ind w:left="8165" w:hanging="432"/>
+        <w:ind w:left="8045" w:hanging="432"/>
       </w:pPr>
     </w:lvl>
   </w:abstractNum>
@@ -2291,20 +2289,20 @@
       </w:rPr>
     </w:lvl>
   </w:abstractNum>
-  <w:num w:numId="1">
+  <w:num w:numId="1" w16cid:durableId="903292740">
     <w:abstractNumId w:val="2"/>
   </w:num>
-  <w:num w:numId="2">
+  <w:num w:numId="2" w16cid:durableId="1376463301">
     <w:abstractNumId w:val="0"/>
   </w:num>
-  <w:num w:numId="3">
+  <w:num w:numId="3" w16cid:durableId="1969818810">
     <w:abstractNumId w:val="1"/>
   </w:num>
 </w:numbering>
 </file>
 
 <file path=word/styles.xml><?xml version="1.0" encoding="utf-8"?>
-<w:styles xmlns:mc="http://schemas.openxmlformats.org/markup-compatibility/2006" xmlns:r="http://schemas.openxmlformats.org/officeDocument/2006/relationships" xmlns:w="http://schemas.openxmlformats.org/wordprocessingml/2006/main" xmlns:w14="http://schemas.microsoft.com/office/word/2010/wordml" xmlns:w15="http://schemas.microsoft.com/office/word/2012/wordml" xmlns:w16se="http://schemas.microsoft.com/office/word/2015/wordml/symex" mc:Ignorable="w14 w15 w16se">
+<w:styles xmlns:mc="http://schemas.openxmlformats.org/markup-compatibility/2006" xmlns:r="http://schemas.openxmlformats.org/officeDocument/2006/relationships" xmlns:w="http://schemas.openxmlformats.org/wordprocessingml/2006/main" xmlns:w14="http://schemas.microsoft.com/office/word/2010/wordml" xmlns:w15="http://schemas.microsoft.com/office/word/2012/wordml" xmlns:w16cex="http://schemas.microsoft.com/office/word/2018/wordml/cex" xmlns:w16cid="http://schemas.microsoft.com/office/word/2016/wordml/cid" xmlns:w16="http://schemas.microsoft.com/office/word/2018/wordml" xmlns:w16du="http://schemas.microsoft.com/office/word/2023/wordml/word16du" xmlns:w16sdtdh="http://schemas.microsoft.com/office/word/2020/wordml/sdtdatahash" xmlns:w16sdtfl="http://schemas.microsoft.com/office/word/2024/wordml/sdtformatlock" xmlns:w16se="http://schemas.microsoft.com/office/word/2015/wordml/symex" mc:Ignorable="w14 w15 w16se w16cid w16 w16cex w16sdtdh w16sdtfl w16du">
   <w:docDefaults>
     <w:rPrDefault>
       <w:rPr>
@@ -2320,7 +2318,7 @@
       </w:pPr>
     </w:pPrDefault>
   </w:docDefaults>
-  <w:latentStyles w:defLockedState="0" w:defUIPriority="99" w:defSemiHidden="0" w:defUnhideWhenUsed="0" w:defQFormat="0" w:count="371">
+  <w:latentStyles w:defLockedState="0" w:defUIPriority="99" w:defSemiHidden="0" w:defUnhideWhenUsed="0" w:defQFormat="0" w:count="376">
     <w:lsdException w:name="Normal" w:uiPriority="0" w:qFormat="1"/>
     <w:lsdException w:name="heading 1" w:uiPriority="9" w:qFormat="1"/>
     <w:lsdException w:name="heading 2" w:semiHidden="1" w:uiPriority="9" w:unhideWhenUsed="1" w:qFormat="1"/>
@@ -2692,6 +2690,11 @@
     <w:lsdException w:name="List Table 5 Dark Accent 6" w:uiPriority="50"/>
     <w:lsdException w:name="List Table 6 Colorful Accent 6" w:uiPriority="51"/>
     <w:lsdException w:name="List Table 7 Colorful Accent 6" w:uiPriority="52"/>
+    <w:lsdException w:name="Mention" w:semiHidden="1" w:unhideWhenUsed="1"/>
+    <w:lsdException w:name="Smart Hyperlink" w:semiHidden="1" w:unhideWhenUsed="1"/>
+    <w:lsdException w:name="Hashtag" w:semiHidden="1" w:unhideWhenUsed="1"/>
+    <w:lsdException w:name="Unresolved Mention" w:semiHidden="1" w:unhideWhenUsed="1"/>
+    <w:lsdException w:name="Smart Link" w:semiHidden="1" w:unhideWhenUsed="1"/>
   </w:latentStyles>
   <w:style w:type="paragraph" w:default="1" w:styleId="Normal">
     <w:name w:val="Normal"/>

</xml_diff>